<commit_message>
update projects section/update my cv
</commit_message>
<xml_diff>
--- a/src/assets/Abdulrahim cv/Abdulrahim Sakr cv.docx
+++ b/src/assets/Abdulrahim cv/Abdulrahim Sakr cv.docx
@@ -5,6 +5,7 @@
     <w:tbl>
       <w:tblPr>
         <w:tblStyle w:val="TableGrid"/>
+        <w:tblpPr w:leftFromText="180" w:rightFromText="180" w:tblpY="-253"/>
         <w:tblW w:w="5000" w:type="pct"/>
         <w:tblCellMar>
           <w:left w:w="0" w:type="dxa"/>
@@ -33,7 +34,7 @@
             <w:pPr>
               <w:jc w:val="center"/>
               <w:rPr>
-                <w:rFonts w:ascii="Arial Rounded MT Bold" w:hAnsi="Arial Rounded MT Bold"/>
+                <w:rFonts w:asciiTheme="minorBidi" w:hAnsiTheme="minorBidi"/>
                 <w:b/>
                 <w:bCs/>
                 <w:color w:val="000000" w:themeColor="text1"/>
@@ -43,79 +44,7 @@
             </w:pPr>
             <w:r>
               <w:rPr>
-                <w:rFonts w:ascii="Arial Rounded MT Bold" w:hAnsi="Arial Rounded MT Bold" w:cs="Open Sans"/>
-                <w:b/>
-                <w:bCs/>
-                <w:noProof/>
-                <w:sz w:val="20"/>
-                <w:szCs w:val="20"/>
-              </w:rPr>
-              <w:drawing>
-                <wp:anchor distT="0" distB="0" distL="114300" distR="114300" simplePos="0" relativeHeight="251659264" behindDoc="0" locked="0" layoutInCell="1" allowOverlap="1" wp14:anchorId="5C0BED34" wp14:editId="163739D0">
-                  <wp:simplePos x="0" y="0"/>
-                  <wp:positionH relativeFrom="column">
-                    <wp:posOffset>650773</wp:posOffset>
-                  </wp:positionH>
-                  <wp:positionV relativeFrom="paragraph">
-                    <wp:posOffset>501346</wp:posOffset>
-                  </wp:positionV>
-                  <wp:extent cx="146304" cy="146304"/>
-                  <wp:effectExtent l="0" t="0" r="6350" b="6350"/>
-                  <wp:wrapNone/>
-                  <wp:docPr id="1" name="Picture 1"/>
-                  <wp:cNvGraphicFramePr>
-                    <a:graphicFrameLocks xmlns:a="http://schemas.openxmlformats.org/drawingml/2006/main" noChangeAspect="1"/>
-                  </wp:cNvGraphicFramePr>
-                  <a:graphic xmlns:a="http://schemas.openxmlformats.org/drawingml/2006/main">
-                    <a:graphicData uri="http://schemas.openxmlformats.org/drawingml/2006/picture">
-                      <pic:pic xmlns:pic="http://schemas.openxmlformats.org/drawingml/2006/picture">
-                        <pic:nvPicPr>
-                          <pic:cNvPr id="0" name="Picture 1"/>
-                          <pic:cNvPicPr>
-                            <a:picLocks noChangeAspect="1" noChangeArrowheads="1"/>
-                          </pic:cNvPicPr>
-                        </pic:nvPicPr>
-                        <pic:blipFill>
-                          <a:blip r:embed="rId7" cstate="print">
-                            <a:extLst>
-                              <a:ext uri="{28A0092B-C50C-407E-A947-70E740481C1C}">
-                                <a14:useLocalDpi xmlns:a14="http://schemas.microsoft.com/office/drawing/2010/main" val="0"/>
-                              </a:ext>
-                            </a:extLst>
-                          </a:blip>
-                          <a:srcRect/>
-                          <a:stretch>
-                            <a:fillRect/>
-                          </a:stretch>
-                        </pic:blipFill>
-                        <pic:spPr bwMode="auto">
-                          <a:xfrm>
-                            <a:off x="0" y="0"/>
-                            <a:ext cx="147020" cy="147020"/>
-                          </a:xfrm>
-                          <a:prstGeom prst="rect">
-                            <a:avLst/>
-                          </a:prstGeom>
-                          <a:noFill/>
-                          <a:ln>
-                            <a:noFill/>
-                          </a:ln>
-                        </pic:spPr>
-                      </pic:pic>
-                    </a:graphicData>
-                  </a:graphic>
-                  <wp14:sizeRelH relativeFrom="page">
-                    <wp14:pctWidth>0</wp14:pctWidth>
-                  </wp14:sizeRelH>
-                  <wp14:sizeRelV relativeFrom="page">
-                    <wp14:pctHeight>0</wp14:pctHeight>
-                  </wp14:sizeRelV>
-                </wp:anchor>
-              </w:drawing>
-            </w:r>
-            <w:r>
-              <w:rPr>
-                <w:rFonts w:ascii="Arial Rounded MT Bold" w:hAnsi="Arial Rounded MT Bold"/>
+                <w:rFonts w:asciiTheme="minorBidi" w:hAnsiTheme="minorBidi"/>
                 <w:b/>
                 <w:bCs/>
                 <w:color w:val="000000" w:themeColor="text1"/>
@@ -124,6 +53,19 @@
               </w:rPr>
               <w:t>Frontend Developer</w:t>
             </w:r>
+          </w:p>
+          <w:p>
+            <w:pPr>
+              <w:jc w:val="center"/>
+              <w:rPr>
+                <w:rFonts w:asciiTheme="minorBidi" w:hAnsiTheme="minorBidi"/>
+                <w:b/>
+                <w:bCs/>
+                <w:color w:val="000000" w:themeColor="text1"/>
+                <w:sz w:val="16"/>
+                <w:szCs w:val="16"/>
+              </w:rPr>
+            </w:pPr>
           </w:p>
           <w:p>
             <w:pPr>
@@ -138,14 +80,199 @@
                 <w:sz w:val="20"/>
                 <w:szCs w:val="20"/>
               </w:rPr>
+              <mc:AlternateContent>
+                <mc:Choice Requires="wpg">
+                  <w:drawing>
+                    <wp:anchor distT="0" distB="0" distL="114300" distR="114300" simplePos="0" relativeHeight="251666432" behindDoc="0" locked="0" layoutInCell="1" allowOverlap="1" wp14:anchorId="54E0EFC5" wp14:editId="4E5A4CDB">
+                      <wp:simplePos x="0" y="0"/>
+                      <wp:positionH relativeFrom="column">
+                        <wp:posOffset>640080</wp:posOffset>
+                      </wp:positionH>
+                      <wp:positionV relativeFrom="paragraph">
+                        <wp:posOffset>10795</wp:posOffset>
+                      </wp:positionV>
+                      <wp:extent cx="150640" cy="485562"/>
+                      <wp:effectExtent l="0" t="0" r="1905" b="0"/>
+                      <wp:wrapNone/>
+                      <wp:docPr id="556247072" name="Group 3"/>
+                      <wp:cNvGraphicFramePr/>
+                      <a:graphic xmlns:a="http://schemas.openxmlformats.org/drawingml/2006/main">
+                        <a:graphicData uri="http://schemas.microsoft.com/office/word/2010/wordprocessingGroup">
+                          <wpg:wgp>
+                            <wpg:cNvGrpSpPr/>
+                            <wpg:grpSpPr>
+                              <a:xfrm>
+                                <a:off x="0" y="0"/>
+                                <a:ext cx="150640" cy="485562"/>
+                                <a:chOff x="15443" y="-17214"/>
+                                <a:chExt cx="150640" cy="485562"/>
+                              </a:xfrm>
+                            </wpg:grpSpPr>
+                            <pic:pic xmlns:pic="http://schemas.openxmlformats.org/drawingml/2006/picture">
+                              <pic:nvPicPr>
+                                <pic:cNvPr id="1519985087" name="Picture 3"/>
+                                <pic:cNvPicPr>
+                                  <a:picLocks noChangeAspect="1"/>
+                                </pic:cNvPicPr>
+                              </pic:nvPicPr>
+                              <pic:blipFill>
+                                <a:blip r:embed="rId7" cstate="print">
+                                  <a:extLst>
+                                    <a:ext uri="{28A0092B-C50C-407E-A947-70E740481C1C}">
+                                      <a14:useLocalDpi xmlns:a14="http://schemas.microsoft.com/office/drawing/2010/main" val="0"/>
+                                    </a:ext>
+                                  </a:extLst>
+                                </a:blip>
+                                <a:srcRect/>
+                                <a:stretch>
+                                  <a:fillRect/>
+                                </a:stretch>
+                              </pic:blipFill>
+                              <pic:spPr bwMode="auto">
+                                <a:xfrm>
+                                  <a:off x="15443" y="150576"/>
+                                  <a:ext cx="150640" cy="150598"/>
+                                </a:xfrm>
+                                <a:prstGeom prst="rect">
+                                  <a:avLst/>
+                                </a:prstGeom>
+                                <a:noFill/>
+                                <a:ln>
+                                  <a:noFill/>
+                                </a:ln>
+                              </pic:spPr>
+                            </pic:pic>
+                            <pic:pic xmlns:pic="http://schemas.openxmlformats.org/drawingml/2006/picture">
+                              <pic:nvPicPr>
+                                <pic:cNvPr id="1651609743" name="Picture 1"/>
+                                <pic:cNvPicPr>
+                                  <a:picLocks noChangeAspect="1"/>
+                                </pic:cNvPicPr>
+                              </pic:nvPicPr>
+                              <pic:blipFill>
+                                <a:blip r:embed="rId8" cstate="print">
+                                  <a:extLst>
+                                    <a:ext uri="{28A0092B-C50C-407E-A947-70E740481C1C}">
+                                      <a14:useLocalDpi xmlns:a14="http://schemas.microsoft.com/office/drawing/2010/main" val="0"/>
+                                    </a:ext>
+                                  </a:extLst>
+                                </a:blip>
+                                <a:srcRect/>
+                                <a:stretch>
+                                  <a:fillRect/>
+                                </a:stretch>
+                              </pic:blipFill>
+                              <pic:spPr bwMode="auto">
+                                <a:xfrm>
+                                  <a:off x="20029" y="-17214"/>
+                                  <a:ext cx="146050" cy="145415"/>
+                                </a:xfrm>
+                                <a:prstGeom prst="rect">
+                                  <a:avLst/>
+                                </a:prstGeom>
+                                <a:noFill/>
+                                <a:ln>
+                                  <a:noFill/>
+                                </a:ln>
+                              </pic:spPr>
+                            </pic:pic>
+                            <pic:pic xmlns:pic="http://schemas.openxmlformats.org/drawingml/2006/picture">
+                              <pic:nvPicPr>
+                                <pic:cNvPr id="1918940587" name="Picture 2"/>
+                                <pic:cNvPicPr>
+                                  <a:picLocks noChangeAspect="1"/>
+                                </pic:cNvPicPr>
+                              </pic:nvPicPr>
+                              <pic:blipFill>
+                                <a:blip r:embed="rId9" cstate="print">
+                                  <a:extLst>
+                                    <a:ext uri="{28A0092B-C50C-407E-A947-70E740481C1C}">
+                                      <a14:useLocalDpi xmlns:a14="http://schemas.microsoft.com/office/drawing/2010/main" val="0"/>
+                                    </a:ext>
+                                  </a:extLst>
+                                </a:blip>
+                                <a:srcRect/>
+                                <a:stretch>
+                                  <a:fillRect/>
+                                </a:stretch>
+                              </pic:blipFill>
+                              <pic:spPr bwMode="auto">
+                                <a:xfrm>
+                                  <a:off x="22756" y="341348"/>
+                                  <a:ext cx="127635" cy="127000"/>
+                                </a:xfrm>
+                                <a:prstGeom prst="rect">
+                                  <a:avLst/>
+                                </a:prstGeom>
+                                <a:noFill/>
+                                <a:ln>
+                                  <a:noFill/>
+                                </a:ln>
+                              </pic:spPr>
+                            </pic:pic>
+                          </wpg:wgp>
+                        </a:graphicData>
+                      </a:graphic>
+                      <wp14:sizeRelH relativeFrom="margin">
+                        <wp14:pctWidth>0</wp14:pctWidth>
+                      </wp14:sizeRelH>
+                      <wp14:sizeRelV relativeFrom="margin">
+                        <wp14:pctHeight>0</wp14:pctHeight>
+                      </wp14:sizeRelV>
+                    </wp:anchor>
+                  </w:drawing>
+                </mc:Choice>
+                <mc:Fallback>
+                  <w:pict>
+                    <v:group w14:anchorId="2600B42A" id="Group 3" o:spid="_x0000_s1026" style="position:absolute;margin-left:50.4pt;margin-top:.85pt;width:11.85pt;height:38.25pt;z-index:251666432;mso-width-relative:margin;mso-height-relative:margin" coordorigin="15443,-17214" coordsize="150640,485562" o:gfxdata="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">
+                      <v:shapetype id="_x0000_t75" coordsize="21600,21600" o:spt="75" o:preferrelative="t" path="m@4@5l@4@11@9@11@9@5xe" filled="f" stroked="f">
+                        <v:stroke joinstyle="miter"/>
+                        <v:formulas>
+                          <v:f eqn="if lineDrawn pixelLineWidth 0"/>
+                          <v:f eqn="sum @0 1 0"/>
+                          <v:f eqn="sum 0 0 @1"/>
+                          <v:f eqn="prod @2 1 2"/>
+                          <v:f eqn="prod @3 21600 pixelWidth"/>
+                          <v:f eqn="prod @3 21600 pixelHeight"/>
+                          <v:f eqn="sum @0 0 1"/>
+                          <v:f eqn="prod @6 1 2"/>
+                          <v:f eqn="prod @7 21600 pixelWidth"/>
+                          <v:f eqn="sum @8 21600 0"/>
+                          <v:f eqn="prod @7 21600 pixelHeight"/>
+                          <v:f eqn="sum @10 21600 0"/>
+                        </v:formulas>
+                        <v:path o:extrusionok="f" gradientshapeok="t" o:connecttype="rect"/>
+                        <o:lock v:ext="edit" aspectratio="t"/>
+                      </v:shapetype>
+                      <v:shape id="Picture 3" o:spid="_x0000_s1027" type="#_x0000_t75" style="position:absolute;left:15443;top:150576;width:150640;height:150598;visibility:visible;mso-wrap-style:square" o:gfxdata="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">
+                        <v:imagedata r:id="rId10" o:title=""/>
+                      </v:shape>
+                      <v:shape id="Picture 1" o:spid="_x0000_s1028" type="#_x0000_t75" style="position:absolute;left:20029;top:-17214;width:146050;height:145415;visibility:visible;mso-wrap-style:square" o:gfxdata="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">
+                        <v:imagedata r:id="rId11" o:title=""/>
+                      </v:shape>
+                      <v:shape id="Picture 2" o:spid="_x0000_s1029" type="#_x0000_t75" style="position:absolute;left:22756;top:341348;width:127635;height:127000;visibility:visible;mso-wrap-style:square" o:gfxdata="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">
+                        <v:imagedata r:id="rId12" o:title=""/>
+                      </v:shape>
+                    </v:group>
+                  </w:pict>
+                </mc:Fallback>
+              </mc:AlternateContent>
+            </w:r>
+            <w:r>
+              <w:rPr>
+                <w:rFonts w:ascii="Open Sans" w:hAnsi="Open Sans" w:cs="Open Sans"/>
+                <w:noProof/>
+                <w:sz w:val="20"/>
+                <w:szCs w:val="20"/>
+              </w:rPr>
               <w:drawing>
-                <wp:anchor distT="0" distB="0" distL="114300" distR="114300" simplePos="0" relativeHeight="251661312" behindDoc="0" locked="0" layoutInCell="1" allowOverlap="1" wp14:anchorId="7A0F5332" wp14:editId="2BEA9B5A">
+                <wp:anchor distT="0" distB="0" distL="114300" distR="114300" simplePos="0" relativeHeight="251657216" behindDoc="0" locked="0" layoutInCell="1" allowOverlap="1" wp14:anchorId="7A0F5332" wp14:editId="564F5BF6">
                   <wp:simplePos x="0" y="0"/>
                   <wp:positionH relativeFrom="column">
-                    <wp:posOffset>3297580</wp:posOffset>
+                    <wp:posOffset>3297555</wp:posOffset>
                   </wp:positionH>
                   <wp:positionV relativeFrom="paragraph">
-                    <wp:posOffset>25425</wp:posOffset>
+                    <wp:posOffset>47574</wp:posOffset>
                   </wp:positionV>
                   <wp:extent cx="131674" cy="131674"/>
                   <wp:effectExtent l="0" t="0" r="1905" b="1905"/>
@@ -164,7 +291,7 @@
                           </pic:cNvPicPr>
                         </pic:nvPicPr>
                         <pic:blipFill>
-                          <a:blip r:embed="rId8" cstate="print">
+                          <a:blip r:embed="rId13" cstate="print">
                             <a:extLst>
                               <a:ext uri="{28A0092B-C50C-407E-A947-70E740481C1C}">
                                 <a14:useLocalDpi xmlns:a14="http://schemas.microsoft.com/office/drawing/2010/main" val="0"/>
@@ -204,14 +331,37 @@
             <w:r>
               <w:t xml:space="preserve">                          (+20) 01007137667                                                 </w:t>
             </w:r>
-            <w:hyperlink r:id="rId9" w:history="1">
+            <w:hyperlink r:id="rId14" w:history="1">
               <w:r>
                 <w:rPr>
                   <w:rStyle w:val="Hyperlink"/>
                 </w:rPr>
-                <w:t>abdulrahimsakr01@gmail.com</w:t>
+                <w:t>abdulr</w:t>
+              </w:r>
+              <w:r>
+                <w:rPr>
+                  <w:rStyle w:val="Hyperlink"/>
+                </w:rPr>
+                <w:t>a</w:t>
+              </w:r>
+              <w:r>
+                <w:rPr>
+                  <w:rStyle w:val="Hyperlink"/>
+                </w:rPr>
+                <w:t>himsakr01@gmail.com</w:t>
               </w:r>
             </w:hyperlink>
+          </w:p>
+          <w:p>
+            <w:pPr>
+              <w:pStyle w:val="ContactInfo"/>
+              <w:contextualSpacing w:val="0"/>
+              <w:jc w:val="left"/>
+              <w:rPr>
+                <w:sz w:val="2"/>
+                <w:szCs w:val="2"/>
+              </w:rPr>
+            </w:pPr>
           </w:p>
           <w:p>
             <w:pPr>
@@ -227,13 +377,13 @@
                 <w:noProof/>
               </w:rPr>
               <w:drawing>
-                <wp:anchor distT="0" distB="0" distL="114300" distR="114300" simplePos="0" relativeHeight="251665408" behindDoc="0" locked="0" layoutInCell="1" allowOverlap="1" wp14:anchorId="5F23C450" wp14:editId="6AB93A42">
+                <wp:anchor distT="0" distB="0" distL="114300" distR="114300" simplePos="0" relativeHeight="251661312" behindDoc="0" locked="0" layoutInCell="1" allowOverlap="1" wp14:anchorId="5F23C450" wp14:editId="3D87C4EF">
                   <wp:simplePos x="0" y="0"/>
                   <wp:positionH relativeFrom="column">
-                    <wp:posOffset>3296260</wp:posOffset>
+                    <wp:posOffset>3295650</wp:posOffset>
                   </wp:positionH>
                   <wp:positionV relativeFrom="paragraph">
-                    <wp:posOffset>37465</wp:posOffset>
+                    <wp:posOffset>36508</wp:posOffset>
                   </wp:positionV>
                   <wp:extent cx="138989" cy="138989"/>
                   <wp:effectExtent l="0" t="0" r="0" b="0"/>
@@ -252,7 +402,7 @@
                           </pic:cNvPicPr>
                         </pic:nvPicPr>
                         <pic:blipFill>
-                          <a:blip r:embed="rId10" cstate="print">
+                          <a:blip r:embed="rId15" cstate="print">
                             <a:extLst>
                               <a:ext uri="{28A0092B-C50C-407E-A947-70E740481C1C}">
                                 <a14:useLocalDpi xmlns:a14="http://schemas.microsoft.com/office/drawing/2010/main" val="0"/>
@@ -268,76 +418,6 @@
                           <a:xfrm>
                             <a:off x="0" y="0"/>
                             <a:ext cx="138989" cy="138989"/>
-                          </a:xfrm>
-                          <a:prstGeom prst="rect">
-                            <a:avLst/>
-                          </a:prstGeom>
-                          <a:noFill/>
-                          <a:ln>
-                            <a:noFill/>
-                          </a:ln>
-                        </pic:spPr>
-                      </pic:pic>
-                    </a:graphicData>
-                  </a:graphic>
-                  <wp14:sizeRelH relativeFrom="page">
-                    <wp14:pctWidth>0</wp14:pctWidth>
-                  </wp14:sizeRelH>
-                  <wp14:sizeRelV relativeFrom="page">
-                    <wp14:pctHeight>0</wp14:pctHeight>
-                  </wp14:sizeRelV>
-                </wp:anchor>
-              </w:drawing>
-            </w:r>
-            <w:r>
-              <w:rPr>
-                <w:rFonts w:ascii="Open Sans" w:hAnsi="Open Sans" w:cs="Open Sans"/>
-                <w:noProof/>
-                <w:sz w:val="20"/>
-                <w:szCs w:val="20"/>
-              </w:rPr>
-              <w:drawing>
-                <wp:anchor distT="0" distB="0" distL="114300" distR="114300" simplePos="0" relativeHeight="251663360" behindDoc="0" locked="0" layoutInCell="1" allowOverlap="1" wp14:anchorId="27750709" wp14:editId="7C59F00E">
-                  <wp:simplePos x="0" y="0"/>
-                  <wp:positionH relativeFrom="column">
-                    <wp:posOffset>645948</wp:posOffset>
-                  </wp:positionH>
-                  <wp:positionV relativeFrom="paragraph">
-                    <wp:posOffset>9067</wp:posOffset>
-                  </wp:positionV>
-                  <wp:extent cx="153619" cy="153619"/>
-                  <wp:effectExtent l="0" t="0" r="0" b="0"/>
-                  <wp:wrapNone/>
-                  <wp:docPr id="3" name="Picture 3"/>
-                  <wp:cNvGraphicFramePr>
-                    <a:graphicFrameLocks xmlns:a="http://schemas.openxmlformats.org/drawingml/2006/main" noChangeAspect="1"/>
-                  </wp:cNvGraphicFramePr>
-                  <a:graphic xmlns:a="http://schemas.openxmlformats.org/drawingml/2006/main">
-                    <a:graphicData uri="http://schemas.openxmlformats.org/drawingml/2006/picture">
-                      <pic:pic xmlns:pic="http://schemas.openxmlformats.org/drawingml/2006/picture">
-                        <pic:nvPicPr>
-                          <pic:cNvPr id="0" name="Picture 3"/>
-                          <pic:cNvPicPr>
-                            <a:picLocks noChangeAspect="1" noChangeArrowheads="1"/>
-                          </pic:cNvPicPr>
-                        </pic:nvPicPr>
-                        <pic:blipFill>
-                          <a:blip r:embed="rId11" cstate="print">
-                            <a:extLst>
-                              <a:ext uri="{28A0092B-C50C-407E-A947-70E740481C1C}">
-                                <a14:useLocalDpi xmlns:a14="http://schemas.microsoft.com/office/drawing/2010/main" val="0"/>
-                              </a:ext>
-                            </a:extLst>
-                          </a:blip>
-                          <a:srcRect/>
-                          <a:stretch>
-                            <a:fillRect/>
-                          </a:stretch>
-                        </pic:blipFill>
-                        <pic:spPr bwMode="auto">
-                          <a:xfrm>
-                            <a:off x="0" y="0"/>
-                            <a:ext cx="153619" cy="153619"/>
                           </a:xfrm>
                           <a:prstGeom prst="rect">
                             <a:avLst/>
@@ -381,12 +461,24 @@
             <w:r>
               <w:t xml:space="preserve">                         </w:t>
             </w:r>
-            <w:hyperlink r:id="rId12" w:history="1">
+            <w:hyperlink r:id="rId16" w:history="1">
               <w:r>
                 <w:rPr>
                   <w:rStyle w:val="Hyperlink"/>
                 </w:rPr>
-                <w:t>Abdulrahim Sakr</w:t>
+                <w:t>Abdulrahi</w:t>
+              </w:r>
+              <w:r>
+                <w:rPr>
+                  <w:rStyle w:val="Hyperlink"/>
+                </w:rPr>
+                <w:t>m</w:t>
+              </w:r>
+              <w:r>
+                <w:rPr>
+                  <w:rStyle w:val="Hyperlink"/>
+                </w:rPr>
+                <w:t xml:space="preserve"> Sakr</w:t>
               </w:r>
             </w:hyperlink>
           </w:p>
@@ -400,18 +492,18 @@
                 <w:noProof/>
               </w:rPr>
               <w:drawing>
-                <wp:anchor distT="0" distB="0" distL="114300" distR="114300" simplePos="0" relativeHeight="251666432" behindDoc="0" locked="0" layoutInCell="1" allowOverlap="1" wp14:anchorId="4287F0CD" wp14:editId="687550AF">
+                <wp:anchor distT="0" distB="0" distL="114300" distR="114300" simplePos="0" relativeHeight="251667456" behindDoc="0" locked="0" layoutInCell="1" allowOverlap="1" wp14:anchorId="2A2D3A88" wp14:editId="1C9AD320">
                   <wp:simplePos x="0" y="0"/>
                   <wp:positionH relativeFrom="column">
-                    <wp:posOffset>665123</wp:posOffset>
+                    <wp:posOffset>3314388</wp:posOffset>
                   </wp:positionH>
                   <wp:positionV relativeFrom="paragraph">
-                    <wp:posOffset>13995</wp:posOffset>
+                    <wp:posOffset>51593</wp:posOffset>
                   </wp:positionV>
-                  <wp:extent cx="124359" cy="124359"/>
-                  <wp:effectExtent l="0" t="0" r="9525" b="9525"/>
+                  <wp:extent cx="95198" cy="95198"/>
+                  <wp:effectExtent l="0" t="0" r="635" b="635"/>
                   <wp:wrapNone/>
-                  <wp:docPr id="366644628" name="Picture 2"/>
+                  <wp:docPr id="1003954471" name="Picture 3"/>
                   <wp:cNvGraphicFramePr>
                     <a:graphicFrameLocks xmlns:a="http://schemas.openxmlformats.org/drawingml/2006/main" noChangeAspect="1"/>
                   </wp:cNvGraphicFramePr>
@@ -419,13 +511,13 @@
                     <a:graphicData uri="http://schemas.openxmlformats.org/drawingml/2006/picture">
                       <pic:pic xmlns:pic="http://schemas.openxmlformats.org/drawingml/2006/picture">
                         <pic:nvPicPr>
-                          <pic:cNvPr id="0" name="Picture 1"/>
+                          <pic:cNvPr id="0" name="Picture 2"/>
                           <pic:cNvPicPr>
                             <a:picLocks noChangeAspect="1" noChangeArrowheads="1"/>
                           </pic:cNvPicPr>
                         </pic:nvPicPr>
                         <pic:blipFill>
-                          <a:blip r:embed="rId13" cstate="print">
+                          <a:blip r:embed="rId17" cstate="print">
                             <a:extLst>
                               <a:ext uri="{28A0092B-C50C-407E-A947-70E740481C1C}">
                                 <a14:useLocalDpi xmlns:a14="http://schemas.microsoft.com/office/drawing/2010/main" val="0"/>
@@ -440,7 +532,7 @@
                         <pic:spPr bwMode="auto">
                           <a:xfrm>
                             <a:off x="0" y="0"/>
-                            <a:ext cx="125329" cy="125329"/>
+                            <a:ext cx="96492" cy="96492"/>
                           </a:xfrm>
                           <a:prstGeom prst="rect">
                             <a:avLst/>
@@ -465,7 +557,7 @@
             <w:r>
               <w:t xml:space="preserve">                          </w:t>
             </w:r>
-            <w:hyperlink r:id="rId14" w:history="1">
+            <w:hyperlink r:id="rId18" w:history="1">
               <w:proofErr w:type="spellStart"/>
               <w:r>
                 <w:rPr>
@@ -478,18 +570,42 @@
                 <w:rPr>
                   <w:rStyle w:val="Hyperlink"/>
                 </w:rPr>
-                <w:t xml:space="preserve"> (Abdulrahim Sakr)</w:t>
+                <w:t xml:space="preserve"> (Abd</w:t>
+              </w:r>
+              <w:r>
+                <w:rPr>
+                  <w:rStyle w:val="Hyperlink"/>
+                </w:rPr>
+                <w:t>u</w:t>
+              </w:r>
+              <w:r>
+                <w:rPr>
+                  <w:rStyle w:val="Hyperlink"/>
+                </w:rPr>
+                <w:t>lrahim Sakr)</w:t>
               </w:r>
             </w:hyperlink>
             <w:r>
               <w:t xml:space="preserve">                           </w:t>
             </w:r>
-            <w:hyperlink r:id="rId15" w:history="1">
+            <w:hyperlink r:id="rId19" w:history="1">
               <w:r>
                 <w:rPr>
                   <w:rStyle w:val="Hyperlink"/>
                 </w:rPr>
-                <w:t>Abdulrahim Sakr | LinkedIn</w:t>
+                <w:t>Abdulrahi</w:t>
+              </w:r>
+              <w:r>
+                <w:rPr>
+                  <w:rStyle w:val="Hyperlink"/>
+                </w:rPr>
+                <w:t>m</w:t>
+              </w:r>
+              <w:r>
+                <w:rPr>
+                  <w:rStyle w:val="Hyperlink"/>
+                </w:rPr>
+                <w:t xml:space="preserve"> Sakr | LinkedIn</w:t>
               </w:r>
             </w:hyperlink>
           </w:p>
@@ -505,120 +621,21 @@
           </w:tcPr>
           <w:p>
             <w:r>
-              <w:rPr>
-                <w:noProof/>
-              </w:rPr>
-              <w:drawing>
-                <wp:anchor distT="0" distB="0" distL="114300" distR="114300" simplePos="0" relativeHeight="251667456" behindDoc="0" locked="0" layoutInCell="1" allowOverlap="1" wp14:anchorId="2A2D3A88" wp14:editId="5EFCEE29">
-                  <wp:simplePos x="0" y="0"/>
-                  <wp:positionH relativeFrom="column">
-                    <wp:posOffset>3311805</wp:posOffset>
-                  </wp:positionH>
-                  <wp:positionV relativeFrom="paragraph">
-                    <wp:posOffset>-513715</wp:posOffset>
-                  </wp:positionV>
-                  <wp:extent cx="102412" cy="102412"/>
-                  <wp:effectExtent l="0" t="0" r="0" b="0"/>
-                  <wp:wrapNone/>
-                  <wp:docPr id="1003954471" name="Picture 3"/>
-                  <wp:cNvGraphicFramePr>
-                    <a:graphicFrameLocks xmlns:a="http://schemas.openxmlformats.org/drawingml/2006/main" noChangeAspect="1"/>
-                  </wp:cNvGraphicFramePr>
-                  <a:graphic xmlns:a="http://schemas.openxmlformats.org/drawingml/2006/main">
-                    <a:graphicData uri="http://schemas.openxmlformats.org/drawingml/2006/picture">
-                      <pic:pic xmlns:pic="http://schemas.openxmlformats.org/drawingml/2006/picture">
-                        <pic:nvPicPr>
-                          <pic:cNvPr id="0" name="Picture 2"/>
-                          <pic:cNvPicPr>
-                            <a:picLocks noChangeAspect="1" noChangeArrowheads="1"/>
-                          </pic:cNvPicPr>
-                        </pic:nvPicPr>
-                        <pic:blipFill>
-                          <a:blip r:embed="rId16" cstate="print">
-                            <a:extLst>
-                              <a:ext uri="{28A0092B-C50C-407E-A947-70E740481C1C}">
-                                <a14:useLocalDpi xmlns:a14="http://schemas.microsoft.com/office/drawing/2010/main" val="0"/>
-                              </a:ext>
-                            </a:extLst>
-                          </a:blip>
-                          <a:srcRect/>
-                          <a:stretch>
-                            <a:fillRect/>
-                          </a:stretch>
-                        </pic:blipFill>
-                        <pic:spPr bwMode="auto">
-                          <a:xfrm>
-                            <a:off x="0" y="0"/>
-                            <a:ext cx="102412" cy="102412"/>
-                          </a:xfrm>
-                          <a:prstGeom prst="rect">
-                            <a:avLst/>
-                          </a:prstGeom>
-                          <a:noFill/>
-                          <a:ln>
-                            <a:noFill/>
-                          </a:ln>
-                        </pic:spPr>
-                      </pic:pic>
-                    </a:graphicData>
-                  </a:graphic>
-                  <wp14:sizeRelH relativeFrom="margin">
-                    <wp14:pctWidth>0</wp14:pctWidth>
-                  </wp14:sizeRelH>
-                  <wp14:sizeRelV relativeFrom="margin">
-                    <wp14:pctHeight>0</wp14:pctHeight>
-                  </wp14:sizeRelV>
-                </wp:anchor>
-              </w:drawing>
+              <w:t xml:space="preserve">Web developer with over </w:t>
             </w:r>
             <w:r>
-              <w:t xml:space="preserve">I specialized in building responsive, user-centric web applications, With strong experience in </w:t>
+              <w:t>+</w:t>
             </w:r>
             <w:r>
-              <w:rPr>
-                <w:b/>
-                <w:bCs/>
-              </w:rPr>
-              <w:t>Angular</w:t>
+              <w:t xml:space="preserve">1 year of industry experience. </w:t>
             </w:r>
+            <w:proofErr w:type="gramStart"/>
             <w:r>
-              <w:t xml:space="preserve">, familiar to </w:t>
+              <w:t>Skilled</w:t>
             </w:r>
+            <w:proofErr w:type="gramEnd"/>
             <w:r>
-              <w:rPr>
-                <w:b/>
-                <w:bCs/>
-              </w:rPr>
-              <w:t>React.js</w:t>
-            </w:r>
-            <w:r>
-              <w:t xml:space="preserve">, and modern </w:t>
-            </w:r>
-            <w:r>
-              <w:rPr>
-                <w:b/>
-                <w:bCs/>
-              </w:rPr>
-              <w:t>UI frameworks</w:t>
-            </w:r>
-            <w:r>
-              <w:t xml:space="preserve"> like </w:t>
-            </w:r>
-            <w:r>
-              <w:rPr>
-                <w:b/>
-                <w:bCs/>
-              </w:rPr>
-              <w:t xml:space="preserve">Tailwind CSS. </w:t>
-            </w:r>
-            <w:r>
-              <w:t xml:space="preserve">My objective is to get a full-time job working as </w:t>
-            </w:r>
-            <w:r>
-              <w:t>a front-end</w:t>
-            </w:r>
-            <w:r>
-              <w:t xml:space="preserve"> developer.</w:t>
+              <w:t xml:space="preserve"> in a variety of web technologies, always striving to do my best.</w:t>
             </w:r>
           </w:p>
         </w:tc>
@@ -643,7 +660,7 @@
         <w:sdtContent>
           <w:r>
             <w:rPr>
-              <w:rFonts w:ascii="Bahnschrift SemiBold" w:hAnsi="Bahnschrift SemiBold"/>
+              <w:rFonts w:asciiTheme="minorBidi" w:hAnsiTheme="minorBidi" w:cstheme="minorBidi"/>
               <w:sz w:val="32"/>
               <w:szCs w:val="36"/>
             </w:rPr>
@@ -766,7 +783,7 @@
           </w:pPr>
           <w:r>
             <w:rPr>
-              <w:rFonts w:ascii="Bahnschrift SemiBold" w:hAnsi="Bahnschrift SemiBold"/>
+              <w:rFonts w:asciiTheme="minorBidi" w:hAnsiTheme="minorBidi" w:cstheme="minorBidi"/>
               <w:sz w:val="32"/>
               <w:szCs w:val="36"/>
             </w:rPr>
@@ -922,7 +939,7 @@
           </w:pPr>
           <w:r>
             <w:rPr>
-              <w:rFonts w:ascii="Bahnschrift SemiBold" w:hAnsi="Bahnschrift SemiBold"/>
+              <w:rFonts w:asciiTheme="minorBidi" w:hAnsiTheme="minorBidi" w:cstheme="minorBidi"/>
               <w:sz w:val="32"/>
               <w:szCs w:val="36"/>
             </w:rPr>
@@ -1041,14 +1058,14 @@
       <w:pPr>
         <w:pStyle w:val="Heading1"/>
         <w:rPr>
-          <w:rFonts w:ascii="Bahnschrift SemiBold" w:hAnsi="Bahnschrift SemiBold"/>
+          <w:rFonts w:asciiTheme="minorBidi" w:hAnsiTheme="minorBidi" w:cstheme="minorBidi"/>
           <w:sz w:val="32"/>
           <w:szCs w:val="36"/>
         </w:rPr>
       </w:pPr>
       <w:r>
         <w:rPr>
-          <w:rFonts w:ascii="Bahnschrift SemiBold" w:hAnsi="Bahnschrift SemiBold"/>
+          <w:rFonts w:asciiTheme="minorBidi" w:hAnsiTheme="minorBidi" w:cstheme="minorBidi"/>
           <w:sz w:val="32"/>
           <w:szCs w:val="36"/>
         </w:rPr>
@@ -1080,7 +1097,23 @@
           <w:b/>
           <w:bCs/>
         </w:rPr>
-        <w:t>My-Portfolio</w:t>
+        <w:t>My-Port</w:t>
+      </w:r>
+      <w:r>
+        <w:rPr>
+          <w:rStyle w:val="Hyperlink"/>
+          <w:b/>
+          <w:bCs/>
+        </w:rPr>
+        <w:t>f</w:t>
+      </w:r>
+      <w:r>
+        <w:rPr>
+          <w:rStyle w:val="Hyperlink"/>
+          <w:b/>
+          <w:bCs/>
+        </w:rPr>
+        <w:t>olio</w:t>
       </w:r>
       <w:r>
         <w:fldChar w:fldCharType="end"/>
@@ -1133,6 +1166,8 @@
       </w:r>
       <w:r>
         <w:rPr>
+          <w:b/>
+          <w:bCs/>
           <w:lang w:bidi="ar-EG"/>
         </w:rPr>
         <w:t>Angular</w:t>
@@ -1166,7 +1201,7 @@
           <w:lang w:bidi="ar-EG"/>
         </w:rPr>
       </w:pPr>
-      <w:hyperlink r:id="rId17" w:history="1">
+      <w:hyperlink r:id="rId20" w:history="1">
         <w:proofErr w:type="spellStart"/>
         <w:r>
           <w:rPr>
@@ -1185,7 +1220,16 @@
             <w:bCs/>
             <w:lang w:bidi="ar-EG"/>
           </w:rPr>
-          <w:t>-personal-website</w:t>
+          <w:t>-personal-websit</w:t>
+        </w:r>
+        <w:r>
+          <w:rPr>
+            <w:rStyle w:val="Hyperlink"/>
+            <w:b/>
+            <w:bCs/>
+            <w:lang w:bidi="ar-EG"/>
+          </w:rPr>
+          <w:t>e</w:t>
         </w:r>
       </w:hyperlink>
     </w:p>
@@ -1220,7 +1264,21 @@
         <w:rPr>
           <w:lang w:bidi="ar-EG"/>
         </w:rPr>
-        <w:t xml:space="preserve">Use modern technology like React, </w:t>
+        <w:t xml:space="preserve">Use modern technology like </w:t>
+      </w:r>
+      <w:r>
+        <w:rPr>
+          <w:b/>
+          <w:bCs/>
+          <w:lang w:bidi="ar-EG"/>
+        </w:rPr>
+        <w:t>React</w:t>
+      </w:r>
+      <w:r>
+        <w:rPr>
+          <w:lang w:bidi="ar-EG"/>
+        </w:rPr>
+        <w:t xml:space="preserve">, </w:t>
       </w:r>
       <w:proofErr w:type="spellStart"/>
       <w:r>
@@ -1242,17 +1300,36 @@
     <w:p>
       <w:pPr>
         <w:rPr>
+          <w:rStyle w:val="Hyperlink"/>
           <w:b/>
           <w:bCs/>
         </w:rPr>
       </w:pPr>
       <w:r>
+        <w:rPr>
+          <w:b/>
+          <w:bCs/>
+        </w:rPr>
         <w:fldChar w:fldCharType="begin"/>
       </w:r>
       <w:r>
-        <w:instrText>HYPERLINK "https://abdosakregy.github.io/Market/products"</w:instrText>
+        <w:rPr>
+          <w:b/>
+          <w:bCs/>
+        </w:rPr>
+        <w:instrText>HYPERLINK "https://market-user.netlify.app/"</w:instrText>
       </w:r>
       <w:r>
+        <w:rPr>
+          <w:b/>
+          <w:bCs/>
+        </w:rPr>
+      </w:r>
+      <w:r>
+        <w:rPr>
+          <w:b/>
+          <w:bCs/>
+        </w:rPr>
         <w:fldChar w:fldCharType="separate"/>
       </w:r>
       <w:r>
@@ -1261,10 +1338,23 @@
           <w:b/>
           <w:bCs/>
         </w:rPr>
-        <w:t>Market</w:t>
+        <w:t>Mar</w:t>
       </w:r>
       <w:r>
-        <w:fldChar w:fldCharType="end"/>
+        <w:rPr>
+          <w:rStyle w:val="Hyperlink"/>
+          <w:b/>
+          <w:bCs/>
+        </w:rPr>
+        <w:t>k</w:t>
+      </w:r>
+      <w:r>
+        <w:rPr>
+          <w:rStyle w:val="Hyperlink"/>
+          <w:b/>
+          <w:bCs/>
+        </w:rPr>
+        <w:t>et-user</w:t>
       </w:r>
     </w:p>
     <w:p>
@@ -1278,6 +1368,13 @@
           <w:lang w:bidi="ar-EG"/>
         </w:rPr>
       </w:pPr>
+      <w:r>
+        <w:rPr>
+          <w:b/>
+          <w:bCs/>
+        </w:rPr>
+        <w:fldChar w:fldCharType="end"/>
+      </w:r>
       <w:r>
         <w:rPr>
           <w:lang w:bidi="ar-EG"/>
@@ -1335,23 +1432,76 @@
         <w:t>, and more</w:t>
       </w:r>
     </w:p>
+    <w:p/>
+    <w:p/>
     <w:p>
       <w:pPr>
+        <w:rPr>
+          <w:rStyle w:val="Hyperlink"/>
+          <w:b/>
+          <w:bCs/>
+        </w:rPr>
+      </w:pPr>
+      <w:r>
         <w:rPr>
           <w:b/>
           <w:bCs/>
         </w:rPr>
-      </w:pPr>
-      <w:hyperlink r:id="rId18" w:history="1">
-        <w:r>
-          <w:rPr>
-            <w:rStyle w:val="Hyperlink"/>
-            <w:b/>
-            <w:bCs/>
-          </w:rPr>
-          <w:t>market-admin</w:t>
-        </w:r>
-      </w:hyperlink>
+        <w:lastRenderedPageBreak/>
+        <w:fldChar w:fldCharType="begin"/>
+      </w:r>
+      <w:r>
+        <w:rPr>
+          <w:b/>
+          <w:bCs/>
+        </w:rPr>
+        <w:instrText>HYPERLINK "https://market-admin-abdosakr.netlify.app/"</w:instrText>
+      </w:r>
+      <w:r>
+        <w:rPr>
+          <w:b/>
+          <w:bCs/>
+        </w:rPr>
+      </w:r>
+      <w:r>
+        <w:rPr>
+          <w:b/>
+          <w:bCs/>
+        </w:rPr>
+        <w:fldChar w:fldCharType="separate"/>
+      </w:r>
+      <w:r>
+        <w:rPr>
+          <w:rStyle w:val="Hyperlink"/>
+          <w:b/>
+          <w:bCs/>
+        </w:rPr>
+        <w:t>M</w:t>
+      </w:r>
+      <w:r>
+        <w:rPr>
+          <w:rStyle w:val="Hyperlink"/>
+          <w:b/>
+          <w:bCs/>
+        </w:rPr>
+        <w:t>ar</w:t>
+      </w:r>
+      <w:r>
+        <w:rPr>
+          <w:rStyle w:val="Hyperlink"/>
+          <w:b/>
+          <w:bCs/>
+        </w:rPr>
+        <w:t>k</w:t>
+      </w:r>
+      <w:r>
+        <w:rPr>
+          <w:rStyle w:val="Hyperlink"/>
+          <w:b/>
+          <w:bCs/>
+        </w:rPr>
+        <w:t>et-admin</w:t>
+      </w:r>
     </w:p>
     <w:p>
       <w:pPr>
@@ -1364,6 +1514,13 @@
           <w:lang w:bidi="ar-EG"/>
         </w:rPr>
       </w:pPr>
+      <w:r>
+        <w:rPr>
+          <w:b/>
+          <w:bCs/>
+        </w:rPr>
+        <w:fldChar w:fldCharType="end"/>
+      </w:r>
       <w:r>
         <w:rPr>
           <w:lang w:bidi="ar-EG"/>
@@ -1424,33 +1581,83 @@
     <w:p>
       <w:pPr>
         <w:rPr>
+          <w:rStyle w:val="Hyperlink"/>
           <w:b/>
           <w:bCs/>
           <w:lang w:bidi="ar-EG"/>
         </w:rPr>
       </w:pPr>
-      <w:hyperlink r:id="rId19" w:history="1">
-        <w:proofErr w:type="spellStart"/>
-        <w:r>
-          <w:rPr>
-            <w:rStyle w:val="Hyperlink"/>
-            <w:b/>
-            <w:bCs/>
-            <w:lang w:bidi="ar-EG"/>
-          </w:rPr>
-          <w:t>TasksApp</w:t>
-        </w:r>
-        <w:proofErr w:type="spellEnd"/>
-        <w:r>
-          <w:rPr>
-            <w:rStyle w:val="Hyperlink"/>
-            <w:b/>
-            <w:bCs/>
-            <w:lang w:bidi="ar-EG"/>
-          </w:rPr>
-          <w:t>-user</w:t>
-        </w:r>
-      </w:hyperlink>
+      <w:r>
+        <w:rPr>
+          <w:b/>
+          <w:bCs/>
+          <w:lang w:bidi="ar-EG"/>
+        </w:rPr>
+        <w:fldChar w:fldCharType="begin"/>
+      </w:r>
+      <w:r>
+        <w:rPr>
+          <w:b/>
+          <w:bCs/>
+          <w:lang w:bidi="ar-EG"/>
+        </w:rPr>
+        <w:instrText>HYPERLINK "https://taskmanager-user.netlify.app/"</w:instrText>
+      </w:r>
+      <w:r>
+        <w:rPr>
+          <w:b/>
+          <w:bCs/>
+          <w:lang w:bidi="ar-EG"/>
+        </w:rPr>
+      </w:r>
+      <w:r>
+        <w:rPr>
+          <w:b/>
+          <w:bCs/>
+          <w:lang w:bidi="ar-EG"/>
+        </w:rPr>
+        <w:fldChar w:fldCharType="separate"/>
+      </w:r>
+      <w:proofErr w:type="spellStart"/>
+      <w:proofErr w:type="gramStart"/>
+      <w:r>
+        <w:rPr>
+          <w:rStyle w:val="Hyperlink"/>
+          <w:b/>
+          <w:bCs/>
+          <w:lang w:bidi="ar-EG"/>
+        </w:rPr>
+        <w:t>TaskManager</w:t>
+      </w:r>
+      <w:proofErr w:type="spellEnd"/>
+      <w:proofErr w:type="gramEnd"/>
+      <w:r>
+        <w:rPr>
+          <w:rStyle w:val="Hyperlink"/>
+          <w:b/>
+          <w:bCs/>
+          <w:lang w:bidi="ar-EG"/>
+        </w:rPr>
+        <w:t>-us</w:t>
+      </w:r>
+      <w:r>
+        <w:rPr>
+          <w:rStyle w:val="Hyperlink"/>
+          <w:b/>
+          <w:bCs/>
+          <w:lang w:bidi="ar-EG"/>
+        </w:rPr>
+        <w:t>e</w:t>
+      </w:r>
+      <w:r>
+        <w:rPr>
+          <w:rStyle w:val="Hyperlink"/>
+          <w:b/>
+          <w:bCs/>
+          <w:lang w:bidi="ar-EG"/>
+        </w:rPr>
+        <w:t>r</w:t>
+      </w:r>
     </w:p>
     <w:p>
       <w:pPr>
@@ -1463,6 +1670,14 @@
           <w:lang w:bidi="ar-EG"/>
         </w:rPr>
       </w:pPr>
+      <w:r>
+        <w:rPr>
+          <w:b/>
+          <w:bCs/>
+          <w:lang w:bidi="ar-EG"/>
+        </w:rPr>
+        <w:fldChar w:fldCharType="end"/>
+      </w:r>
       <w:r>
         <w:rPr>
           <w:lang w:bidi="ar-EG"/>
@@ -1519,33 +1734,83 @@
     <w:p>
       <w:pPr>
         <w:rPr>
+          <w:rStyle w:val="Hyperlink"/>
           <w:b/>
           <w:bCs/>
           <w:lang w:bidi="ar-EG"/>
         </w:rPr>
       </w:pPr>
-      <w:hyperlink r:id="rId20" w:history="1">
-        <w:proofErr w:type="spellStart"/>
-        <w:r>
-          <w:rPr>
-            <w:rStyle w:val="Hyperlink"/>
-            <w:b/>
-            <w:bCs/>
-            <w:lang w:bidi="ar-EG"/>
-          </w:rPr>
-          <w:t>TasksApp</w:t>
-        </w:r>
-        <w:proofErr w:type="spellEnd"/>
-        <w:r>
-          <w:rPr>
-            <w:rStyle w:val="Hyperlink"/>
-            <w:b/>
-            <w:bCs/>
-            <w:lang w:bidi="ar-EG"/>
-          </w:rPr>
-          <w:t>-admin</w:t>
-        </w:r>
-      </w:hyperlink>
+      <w:r>
+        <w:rPr>
+          <w:b/>
+          <w:bCs/>
+          <w:lang w:bidi="ar-EG"/>
+        </w:rPr>
+        <w:fldChar w:fldCharType="begin"/>
+      </w:r>
+      <w:r>
+        <w:rPr>
+          <w:b/>
+          <w:bCs/>
+          <w:lang w:bidi="ar-EG"/>
+        </w:rPr>
+        <w:instrText>HYPERLINK "https://taskmanager-admin.netlify.app/"</w:instrText>
+      </w:r>
+      <w:r>
+        <w:rPr>
+          <w:b/>
+          <w:bCs/>
+          <w:lang w:bidi="ar-EG"/>
+        </w:rPr>
+      </w:r>
+      <w:r>
+        <w:rPr>
+          <w:b/>
+          <w:bCs/>
+          <w:lang w:bidi="ar-EG"/>
+        </w:rPr>
+        <w:fldChar w:fldCharType="separate"/>
+      </w:r>
+      <w:proofErr w:type="spellStart"/>
+      <w:proofErr w:type="gramStart"/>
+      <w:r>
+        <w:rPr>
+          <w:rStyle w:val="Hyperlink"/>
+          <w:b/>
+          <w:bCs/>
+          <w:lang w:bidi="ar-EG"/>
+        </w:rPr>
+        <w:t>TaskManager</w:t>
+      </w:r>
+      <w:proofErr w:type="spellEnd"/>
+      <w:r>
+        <w:rPr>
+          <w:rStyle w:val="Hyperlink"/>
+          <w:b/>
+          <w:bCs/>
+          <w:lang w:bidi="ar-EG"/>
+        </w:rPr>
+        <w:t>-a</w:t>
+      </w:r>
+      <w:r>
+        <w:rPr>
+          <w:rStyle w:val="Hyperlink"/>
+          <w:b/>
+          <w:bCs/>
+          <w:lang w:bidi="ar-EG"/>
+        </w:rPr>
+        <w:t>d</w:t>
+      </w:r>
+      <w:r>
+        <w:rPr>
+          <w:rStyle w:val="Hyperlink"/>
+          <w:b/>
+          <w:bCs/>
+          <w:lang w:bidi="ar-EG"/>
+        </w:rPr>
+        <w:t>min</w:t>
+      </w:r>
+      <w:proofErr w:type="gramEnd"/>
     </w:p>
     <w:p>
       <w:pPr>
@@ -1558,6 +1823,14 @@
           <w:lang w:bidi="ar-EG"/>
         </w:rPr>
       </w:pPr>
+      <w:r>
+        <w:rPr>
+          <w:b/>
+          <w:bCs/>
+          <w:lang w:bidi="ar-EG"/>
+        </w:rPr>
+        <w:fldChar w:fldCharType="end"/>
+      </w:r>
       <w:r>
         <w:rPr>
           <w:lang w:bidi="ar-EG"/>
@@ -1626,96 +1899,64 @@
     <w:p>
       <w:pPr>
         <w:rPr>
+          <w:rStyle w:val="Hyperlink"/>
           <w:b/>
           <w:bCs/>
-          <w:lang w:bidi="ar-EG"/>
-        </w:rPr>
-      </w:pPr>
-      <w:hyperlink r:id="rId21" w:history="1">
-        <w:r>
-          <w:rPr>
-            <w:rStyle w:val="Hyperlink"/>
-            <w:b/>
-            <w:bCs/>
-            <w:lang w:bidi="ar-EG"/>
-          </w:rPr>
-          <w:t>User-info</w:t>
-        </w:r>
-      </w:hyperlink>
-    </w:p>
-    <w:p>
-      <w:pPr>
-        <w:pStyle w:val="ListParagraph"/>
-        <w:numPr>
-          <w:ilvl w:val="0"/>
-          <w:numId w:val="14"/>
-        </w:numPr>
-        <w:rPr>
-          <w:lang w:bidi="ar-EG"/>
         </w:rPr>
       </w:pPr>
       <w:r>
         <w:rPr>
-          <w:lang w:bidi="ar-EG"/>
+          <w:b/>
+          <w:bCs/>
         </w:rPr>
-        <w:t>Angular Responsive Web Page for Viewing and Managing Personal Data, Contact Details, and Comments</w:t>
+        <w:fldChar w:fldCharType="begin"/>
       </w:r>
       <w:r>
         <w:rPr>
-          <w:lang w:bidi="ar-EG"/>
+          <w:b/>
+          <w:bCs/>
         </w:rPr>
-        <w:t>.</w:t>
+        <w:instrText>HYPERLINK "https://abdosakregy.github.io/InfoViewer/"</w:instrText>
       </w:r>
-    </w:p>
-    <w:p>
-      <w:pPr>
-        <w:pStyle w:val="ListParagraph"/>
-        <w:numPr>
-          <w:ilvl w:val="0"/>
-          <w:numId w:val="14"/>
-        </w:numPr>
-        <w:rPr>
-          <w:lang w:bidi="ar-EG"/>
-        </w:rPr>
-      </w:pPr>
       <w:r>
         <w:rPr>
-          <w:lang w:bidi="ar-EG"/>
+          <w:b/>
+          <w:bCs/>
         </w:rPr>
-        <w:t xml:space="preserve">Use modern technology like Angular, Angular material UI, </w:t>
+      </w:r>
+      <w:r>
+        <w:rPr>
+          <w:b/>
+          <w:bCs/>
+        </w:rPr>
+        <w:fldChar w:fldCharType="separate"/>
       </w:r>
       <w:proofErr w:type="spellStart"/>
       <w:r>
         <w:rPr>
-          <w:lang w:bidi="ar-EG"/>
-        </w:rPr>
-        <w:t>TailwindCSS</w:t>
-      </w:r>
-      <w:proofErr w:type="spellEnd"/>
-      <w:r>
-        <w:rPr>
-          <w:lang w:bidi="ar-EG"/>
-        </w:rPr>
-        <w:t>.</w:t>
-      </w:r>
-    </w:p>
-    <w:p>
-      <w:pPr>
-        <w:rPr>
+          <w:rStyle w:val="Hyperlink"/>
           <w:b/>
           <w:bCs/>
         </w:rPr>
-      </w:pPr>
-      <w:hyperlink r:id="rId22" w:history="1">
-        <w:r>
-          <w:rPr>
-            <w:rStyle w:val="Hyperlink"/>
-            <w:b/>
-            <w:bCs/>
-          </w:rPr>
-          <w:t>user-dashboard</w:t>
-        </w:r>
-      </w:hyperlink>
+        <w:t>InfoVie</w:t>
+      </w:r>
+      <w:r>
+        <w:rPr>
+          <w:rStyle w:val="Hyperlink"/>
+          <w:b/>
+          <w:bCs/>
+        </w:rPr>
+        <w:t>w</w:t>
+      </w:r>
+      <w:r>
+        <w:rPr>
+          <w:rStyle w:val="Hyperlink"/>
+          <w:b/>
+          <w:bCs/>
+        </w:rPr>
+        <w:t>er</w:t>
+      </w:r>
+      <w:proofErr w:type="spellEnd"/>
     </w:p>
     <w:p>
       <w:pPr>
@@ -1727,6 +1968,13 @@
           <w:lang w:bidi="ar-EG"/>
         </w:rPr>
       </w:pPr>
+      <w:r>
+        <w:rPr>
+          <w:b/>
+          <w:bCs/>
+        </w:rPr>
+        <w:fldChar w:fldCharType="end"/>
+      </w:r>
       <w:r>
         <w:rPr>
           <w:lang w:bidi="ar-EG"/>
@@ -1788,30 +2036,70 @@
     <w:p>
       <w:pPr>
         <w:rPr>
+          <w:rStyle w:val="Hyperlink"/>
           <w:b/>
           <w:bCs/>
+          <w:lang w:bidi="ar-EG"/>
         </w:rPr>
       </w:pPr>
-      <w:hyperlink r:id="rId23" w:history="1">
-        <w:r>
-          <w:rPr>
-            <w:rStyle w:val="Hyperlink"/>
-            <w:b/>
-            <w:bCs/>
-          </w:rPr>
-          <w:t>ecommerce-app-</w:t>
-        </w:r>
-        <w:proofErr w:type="spellStart"/>
-        <w:r>
-          <w:rPr>
-            <w:rStyle w:val="Hyperlink"/>
-            <w:b/>
-            <w:bCs/>
-          </w:rPr>
-          <w:t>clientside</w:t>
-        </w:r>
-        <w:proofErr w:type="spellEnd"/>
-      </w:hyperlink>
+      <w:r>
+        <w:rPr>
+          <w:b/>
+          <w:bCs/>
+          <w:lang w:bidi="ar-EG"/>
+        </w:rPr>
+        <w:fldChar w:fldCharType="begin"/>
+      </w:r>
+      <w:r>
+        <w:rPr>
+          <w:b/>
+          <w:bCs/>
+          <w:lang w:bidi="ar-EG"/>
+        </w:rPr>
+        <w:instrText>HYPERLINK "https://infoviewer-2.netlify.app/InfoViewer-2"</w:instrText>
+      </w:r>
+      <w:r>
+        <w:rPr>
+          <w:b/>
+          <w:bCs/>
+          <w:lang w:bidi="ar-EG"/>
+        </w:rPr>
+      </w:r>
+      <w:r>
+        <w:rPr>
+          <w:b/>
+          <w:bCs/>
+          <w:lang w:bidi="ar-EG"/>
+        </w:rPr>
+        <w:fldChar w:fldCharType="separate"/>
+      </w:r>
+      <w:r>
+        <w:rPr>
+          <w:rStyle w:val="Hyperlink"/>
+          <w:b/>
+          <w:bCs/>
+          <w:lang w:bidi="ar-EG"/>
+        </w:rPr>
+        <w:t>InfoVie</w:t>
+      </w:r>
+      <w:r>
+        <w:rPr>
+          <w:rStyle w:val="Hyperlink"/>
+          <w:b/>
+          <w:bCs/>
+          <w:lang w:bidi="ar-EG"/>
+        </w:rPr>
+        <w:t>w</w:t>
+      </w:r>
+      <w:r>
+        <w:rPr>
+          <w:rStyle w:val="Hyperlink"/>
+          <w:b/>
+          <w:bCs/>
+          <w:lang w:bidi="ar-EG"/>
+        </w:rPr>
+        <w:t>er-2</w:t>
+      </w:r>
     </w:p>
     <w:p>
       <w:pPr>
@@ -1824,6 +2112,137 @@
           <w:lang w:bidi="ar-EG"/>
         </w:rPr>
       </w:pPr>
+      <w:r>
+        <w:rPr>
+          <w:b/>
+          <w:bCs/>
+          <w:lang w:bidi="ar-EG"/>
+        </w:rPr>
+        <w:fldChar w:fldCharType="end"/>
+      </w:r>
+      <w:r>
+        <w:rPr>
+          <w:lang w:bidi="ar-EG"/>
+        </w:rPr>
+        <w:t>Angular Responsive Web Page for Viewing and Managing Personal Data, Contact Details, and Comments</w:t>
+      </w:r>
+      <w:r>
+        <w:rPr>
+          <w:lang w:bidi="ar-EG"/>
+        </w:rPr>
+        <w:t>.</w:t>
+      </w:r>
+    </w:p>
+    <w:p>
+      <w:pPr>
+        <w:pStyle w:val="ListParagraph"/>
+        <w:numPr>
+          <w:ilvl w:val="0"/>
+          <w:numId w:val="14"/>
+        </w:numPr>
+        <w:rPr>
+          <w:lang w:bidi="ar-EG"/>
+        </w:rPr>
+      </w:pPr>
+      <w:r>
+        <w:rPr>
+          <w:lang w:bidi="ar-EG"/>
+        </w:rPr>
+        <w:t xml:space="preserve">Use modern technology like Angular, Angular material UI, </w:t>
+      </w:r>
+      <w:proofErr w:type="spellStart"/>
+      <w:r>
+        <w:rPr>
+          <w:lang w:bidi="ar-EG"/>
+        </w:rPr>
+        <w:t>TailwindCSS</w:t>
+      </w:r>
+      <w:proofErr w:type="spellEnd"/>
+      <w:r>
+        <w:rPr>
+          <w:lang w:bidi="ar-EG"/>
+        </w:rPr>
+        <w:t>.</w:t>
+      </w:r>
+    </w:p>
+    <w:p>
+      <w:pPr>
+        <w:rPr>
+          <w:rStyle w:val="Hyperlink"/>
+          <w:b/>
+          <w:bCs/>
+        </w:rPr>
+      </w:pPr>
+      <w:r>
+        <w:rPr>
+          <w:b/>
+          <w:bCs/>
+        </w:rPr>
+        <w:fldChar w:fldCharType="begin"/>
+      </w:r>
+      <w:r>
+        <w:rPr>
+          <w:b/>
+          <w:bCs/>
+        </w:rPr>
+        <w:instrText>HYPERLINK "https://abdosakregy.github.io/ECommerce-user/"</w:instrText>
+      </w:r>
+      <w:r>
+        <w:rPr>
+          <w:b/>
+          <w:bCs/>
+        </w:rPr>
+      </w:r>
+      <w:r>
+        <w:rPr>
+          <w:b/>
+          <w:bCs/>
+        </w:rPr>
+        <w:fldChar w:fldCharType="separate"/>
+      </w:r>
+      <w:r>
+        <w:rPr>
+          <w:rStyle w:val="Hyperlink"/>
+          <w:b/>
+          <w:bCs/>
+        </w:rPr>
+        <w:t>ECommerce-</w:t>
+      </w:r>
+      <w:r>
+        <w:rPr>
+          <w:rStyle w:val="Hyperlink"/>
+          <w:b/>
+          <w:bCs/>
+        </w:rPr>
+        <w:t>u</w:t>
+      </w:r>
+      <w:r>
+        <w:rPr>
+          <w:rStyle w:val="Hyperlink"/>
+          <w:b/>
+          <w:bCs/>
+        </w:rPr>
+        <w:t>ser</w:t>
+      </w:r>
+    </w:p>
+    <w:p>
+      <w:pPr>
+        <w:pStyle w:val="ListParagraph"/>
+        <w:numPr>
+          <w:ilvl w:val="0"/>
+          <w:numId w:val="14"/>
+        </w:numPr>
+        <w:rPr>
+          <w:lang w:bidi="ar-EG"/>
+        </w:rPr>
+      </w:pPr>
+      <w:r>
+        <w:rPr>
+          <w:b/>
+          <w:bCs/>
+        </w:rPr>
+        <w:fldChar w:fldCharType="end"/>
+      </w:r>
       <w:r>
         <w:rPr>
           <w:lang w:bidi="ar-EG"/>
@@ -1892,20 +2311,78 @@
     <w:p>
       <w:pPr>
         <w:rPr>
+          <w:rStyle w:val="Hyperlink"/>
           <w:b/>
           <w:bCs/>
         </w:rPr>
       </w:pPr>
-      <w:hyperlink r:id="rId24" w:history="1">
-        <w:r>
-          <w:rPr>
-            <w:rStyle w:val="Hyperlink"/>
-            <w:b/>
-            <w:bCs/>
-          </w:rPr>
-          <w:t>specialize-clinic-system</w:t>
-        </w:r>
-      </w:hyperlink>
+      <w:r>
+        <w:rPr>
+          <w:b/>
+          <w:bCs/>
+        </w:rPr>
+        <w:fldChar w:fldCharType="begin"/>
+      </w:r>
+      <w:r>
+        <w:rPr>
+          <w:b/>
+          <w:bCs/>
+        </w:rPr>
+        <w:instrText>HYPERLINK "https://specialized-clinic-system.netlify.app/"</w:instrText>
+      </w:r>
+      <w:r>
+        <w:rPr>
+          <w:b/>
+          <w:bCs/>
+        </w:rPr>
+      </w:r>
+      <w:r>
+        <w:rPr>
+          <w:b/>
+          <w:bCs/>
+        </w:rPr>
+        <w:fldChar w:fldCharType="separate"/>
+      </w:r>
+      <w:r>
+        <w:rPr>
+          <w:rStyle w:val="Hyperlink"/>
+          <w:b/>
+          <w:bCs/>
+        </w:rPr>
+        <w:t>specialize</w:t>
+      </w:r>
+      <w:r>
+        <w:rPr>
+          <w:rStyle w:val="Hyperlink"/>
+          <w:b/>
+          <w:bCs/>
+        </w:rPr>
+        <w:t>d</w:t>
+      </w:r>
+      <w:r>
+        <w:rPr>
+          <w:rStyle w:val="Hyperlink"/>
+          <w:b/>
+          <w:bCs/>
+        </w:rPr>
+        <w:t>-clinic-sy</w:t>
+      </w:r>
+      <w:r>
+        <w:rPr>
+          <w:rStyle w:val="Hyperlink"/>
+          <w:b/>
+          <w:bCs/>
+        </w:rPr>
+        <w:t>s</w:t>
+      </w:r>
+      <w:r>
+        <w:rPr>
+          <w:rStyle w:val="Hyperlink"/>
+          <w:b/>
+          <w:bCs/>
+        </w:rPr>
+        <w:t>tem</w:t>
+      </w:r>
     </w:p>
     <w:p>
       <w:pPr>
@@ -1917,6 +2394,13 @@
           <w:lang w:bidi="ar-EG"/>
         </w:rPr>
       </w:pPr>
+      <w:r>
+        <w:rPr>
+          <w:b/>
+          <w:bCs/>
+        </w:rPr>
+        <w:fldChar w:fldCharType="end"/>
+      </w:r>
       <w:r>
         <w:rPr>
           <w:lang w:bidi="ar-EG"/>
@@ -2010,13 +2494,48 @@
           <w:bCs/>
         </w:rPr>
       </w:pPr>
-      <w:r>
-        <w:rPr>
-          <w:b/>
-          <w:bCs/>
-        </w:rPr>
-        <w:t>diwan-app</w:t>
-      </w:r>
+      <w:hyperlink r:id="rId21" w:history="1">
+        <w:r>
+          <w:rPr>
+            <w:rStyle w:val="Hyperlink"/>
+            <w:b/>
+            <w:bCs/>
+          </w:rPr>
+          <w:t>D</w:t>
+        </w:r>
+        <w:r>
+          <w:rPr>
+            <w:rStyle w:val="Hyperlink"/>
+            <w:b/>
+            <w:bCs/>
+          </w:rPr>
+          <w:t>iwan-</w:t>
+        </w:r>
+        <w:r>
+          <w:rPr>
+            <w:rStyle w:val="Hyperlink"/>
+            <w:b/>
+            <w:bCs/>
+          </w:rPr>
+          <w:t>nu</w:t>
+        </w:r>
+        <w:r>
+          <w:rPr>
+            <w:rStyle w:val="Hyperlink"/>
+            <w:b/>
+            <w:bCs/>
+          </w:rPr>
+          <w:t>r</w:t>
+        </w:r>
+        <w:r>
+          <w:rPr>
+            <w:rStyle w:val="Hyperlink"/>
+            <w:b/>
+            <w:bCs/>
+          </w:rPr>
+          <w:t>se</w:t>
+        </w:r>
+      </w:hyperlink>
     </w:p>
     <w:p>
       <w:pPr>
@@ -2032,12 +2551,83 @@
         <w:rPr>
           <w:lang w:bidi="ar-EG"/>
         </w:rPr>
-        <w:t>A special project for EBDAA company.</w:t>
+        <w:t>Booking APP that facilitates communication between the patient and the doctor.</w:t>
+      </w:r>
+    </w:p>
+    <w:p>
+      <w:pPr>
+        <w:rPr>
+          <w:b/>
+          <w:bCs/>
+        </w:rPr>
+      </w:pPr>
+      <w:hyperlink r:id="rId22" w:history="1">
+        <w:proofErr w:type="spellStart"/>
+        <w:r>
+          <w:rPr>
+            <w:rStyle w:val="Hyperlink"/>
+            <w:b/>
+            <w:bCs/>
+          </w:rPr>
+          <w:t>TodoLis</w:t>
+        </w:r>
+        <w:r>
+          <w:rPr>
+            <w:rStyle w:val="Hyperlink"/>
+            <w:b/>
+            <w:bCs/>
+          </w:rPr>
+          <w:t>t</w:t>
+        </w:r>
+        <w:proofErr w:type="spellEnd"/>
+      </w:hyperlink>
+    </w:p>
+    <w:p>
+      <w:pPr>
+        <w:numPr>
+          <w:ilvl w:val="0"/>
+          <w:numId w:val="14"/>
+        </w:numPr>
+        <w:rPr>
+          <w:lang w:bidi="ar-EG"/>
+        </w:rPr>
+      </w:pPr>
+      <w:r>
+        <w:rPr>
+          <w:lang w:bidi="ar-EG"/>
+        </w:rPr>
+        <w:t>CRUD</w:t>
+      </w:r>
+      <w:r>
+        <w:rPr>
+          <w:lang w:bidi="ar-EG"/>
+        </w:rPr>
+        <w:t xml:space="preserve"> </w:t>
+      </w:r>
+      <w:r>
+        <w:rPr>
+          <w:lang w:bidi="ar-EG"/>
+        </w:rPr>
+        <w:t xml:space="preserve">app to organize daily tasks by using </w:t>
+      </w:r>
+      <w:proofErr w:type="spellStart"/>
+      <w:r>
+        <w:rPr>
+          <w:lang w:bidi="ar-EG"/>
+        </w:rPr>
+        <w:t>ReduxToolkit</w:t>
+      </w:r>
+      <w:proofErr w:type="spellEnd"/>
+      <w:r>
+        <w:rPr>
+          <w:lang w:bidi="ar-EG"/>
+        </w:rPr>
+        <w:t>.</w:t>
       </w:r>
     </w:p>
     <w:sectPr>
-      <w:footerReference w:type="default" r:id="rId25"/>
-      <w:headerReference w:type="first" r:id="rId26"/>
+      <w:footerReference w:type="default" r:id="rId23"/>
+      <w:headerReference w:type="first" r:id="rId24"/>
       <w:pgSz w:w="12240" w:h="15840" w:code="1"/>
       <w:pgMar w:top="950" w:right="1440" w:bottom="1080" w:left="1440" w:header="576" w:footer="720" w:gutter="0"/>
       <w:cols w:space="720"/>
@@ -3316,7 +3906,7 @@
   <w:style w:type="paragraph" w:default="1" w:styleId="Normal">
     <w:name w:val="Normal"/>
     <w:qFormat/>
-    <w:rsid w:val="006E1507"/>
+    <w:rsid w:val="000B7873"/>
   </w:style>
   <w:style w:type="paragraph" w:styleId="Heading1">
     <w:name w:val="heading 1"/>
@@ -3519,7 +4109,6 @@
   <w:style w:type="character" w:default="1" w:styleId="DefaultParagraphFont">
     <w:name w:val="Default Paragraph Font"/>
     <w:uiPriority w:val="1"/>
-    <w:semiHidden/>
     <w:unhideWhenUsed/>
   </w:style>
   <w:style w:type="table" w:default="1" w:styleId="TableNormal">
@@ -27743,25 +28332,11 @@
     <w:pitch w:val="variable"/>
     <w:sig w:usb0="E4002EFF" w:usb1="C000E47F" w:usb2="00000009" w:usb3="00000000" w:csb0="000001FF" w:csb1="00000000"/>
   </w:font>
-  <w:font w:name="Arial Rounded MT Bold">
-    <w:panose1 w:val="020F0704030504030204"/>
-    <w:charset w:val="00"/>
-    <w:family w:val="swiss"/>
-    <w:pitch w:val="variable"/>
-    <w:sig w:usb0="00000003" w:usb1="00000000" w:usb2="00000000" w:usb3="00000000" w:csb0="00000001" w:csb1="00000000"/>
-  </w:font>
   <w:font w:name="Open Sans">
     <w:charset w:val="00"/>
     <w:family w:val="swiss"/>
     <w:pitch w:val="variable"/>
     <w:sig w:usb0="E00002EF" w:usb1="4000205B" w:usb2="00000028" w:usb3="00000000" w:csb0="0000019F" w:csb1="00000000"/>
-  </w:font>
-  <w:font w:name="Bahnschrift SemiBold">
-    <w:panose1 w:val="020B0502040204020203"/>
-    <w:charset w:val="00"/>
-    <w:family w:val="swiss"/>
-    <w:pitch w:val="variable"/>
-    <w:sig w:usb0="A00002C7" w:usb1="00000002" w:usb2="00000000" w:usb3="00000000" w:csb0="0000019F" w:csb1="00000000"/>
   </w:font>
   <w:font w:name="Aptos">
     <w:charset w:val="00"/>
@@ -27803,7 +28378,10 @@
   <w:rsids>
     <w:rsidRoot w:val="005A6EE0"/>
     <w:rsid w:val="00005B8F"/>
+    <w:rsid w:val="000D719A"/>
+    <w:rsid w:val="000F23A7"/>
     <w:rsid w:val="00234E7F"/>
+    <w:rsid w:val="003501EF"/>
     <w:rsid w:val="00462601"/>
     <w:rsid w:val="004E7AB5"/>
     <w:rsid w:val="00527130"/>
@@ -27817,6 +28395,7 @@
     <w:rsid w:val="00981429"/>
     <w:rsid w:val="009827E4"/>
     <w:rsid w:val="00AB448D"/>
+    <w:rsid w:val="00B42479"/>
     <w:rsid w:val="00C21C7C"/>
     <w:rsid w:val="00DC3B98"/>
     <w:rsid w:val="00EC649B"/>

</xml_diff>